<commit_message>
Revert "updated todo file"
This reverts commit 2559b2a89cae41c5628a44eaa5eb4965336cab25.
</commit_message>
<xml_diff>
--- a/BulletHellFTW/TO DO.docx
+++ b/BulletHellFTW/TO DO.docx
@@ -21,11 +21,6 @@
     <w:p>
       <w:r>
         <w:tab/>
-      </w:r>
-      <w:r>
-        <w:rPr>
-          <w:highlight w:val="yellow"/>
-        </w:rPr>
         <w:t>Score Shown on screen</w:t>
       </w:r>
     </w:p>
@@ -48,29 +43,16 @@
     <w:p>
       <w:r>
         <w:tab/>
-      </w:r>
-      <w:r>
-        <w:rPr>
-          <w:highlight w:val="yellow"/>
-        </w:rPr>
         <w:t>Drop money when dead</w:t>
       </w:r>
     </w:p>
     <w:p>
       <w:r>
         <w:tab/>
-      </w:r>
-      <w:r>
-        <w:rPr>
-          <w:highlight w:val="yellow"/>
-        </w:rPr>
         <w:t xml:space="preserve">Money falls down </w:t>
       </w:r>
       <w:proofErr w:type="spellStart"/>
       <w:r>
-        <w:rPr>
-          <w:highlight w:val="yellow"/>
-        </w:rPr>
         <w:t>consistantly</w:t>
       </w:r>
       <w:proofErr w:type="spellEnd"/>
@@ -140,38 +122,34 @@
     <w:p>
       <w:r>
         <w:tab/>
-      </w:r>
-      <w:r>
-        <w:rPr>
-          <w:highlight w:val="yellow"/>
-        </w:rPr>
         <w:t>Drop Money When Dead</w:t>
       </w:r>
+    </w:p>
+    <w:p>
+      <w:r>
+        <w:t>Caelan:</w:t>
+      </w:r>
+    </w:p>
+    <w:p>
+      <w:r>
+        <w:t>Weapons / Upgrades</w:t>
+      </w:r>
+    </w:p>
+    <w:p>
+      <w:r>
+        <w:lastRenderedPageBreak/>
+        <w:t>Mike:</w:t>
+      </w:r>
+    </w:p>
+    <w:p>
+      <w:r>
+        <w:t>Random Level Generation</w:t>
+      </w:r>
+    </w:p>
+    <w:p>
       <w:bookmarkStart w:id="0" w:name="_GoBack"/>
       <w:bookmarkEnd w:id="0"/>
     </w:p>
-    <w:p>
-      <w:r>
-        <w:t>Caelan:</w:t>
-      </w:r>
-    </w:p>
-    <w:p>
-      <w:r>
-        <w:t>Weapons / Upgrades</w:t>
-      </w:r>
-    </w:p>
-    <w:p>
-      <w:r>
-        <w:lastRenderedPageBreak/>
-        <w:t>Mike:</w:t>
-      </w:r>
-    </w:p>
-    <w:p>
-      <w:r>
-        <w:t>Random Level Generation</w:t>
-      </w:r>
-    </w:p>
-    <w:p/>
     <w:sectPr>
       <w:pgSz w:w="12240" w:h="15840"/>
       <w:pgMar w:top="1440" w:right="1440" w:bottom="1440" w:left="1440" w:header="720" w:footer="720" w:gutter="0"/>

</xml_diff>